<commit_message>
Added a python data creation script and modified reports
</commit_message>
<xml_diff>
--- a/3_report_generation_in_rshiny/synthetic_patient_data_notes.docx
+++ b/3_report_generation_in_rshiny/synthetic_patient_data_notes.docx
@@ -756,14 +756,9 @@
       <w:r>
         <w:t xml:space="preserve">, Daily admissions </w:t>
       </w:r>
-      <w:proofErr w:type="gramStart"/>
-      <w:r>
-        <w:t xml:space="preserve">-  </w:t>
-      </w:r>
-      <w:r>
-        <w:t>users</w:t>
-      </w:r>
-      <w:proofErr w:type="gramEnd"/>
+      <w:r>
+        <w:t>- users</w:t>
+      </w:r>
       <w:r>
         <w:t xml:space="preserve"> </w:t>
       </w:r>

</xml_diff>